<commit_message>
Update documents in NOFO
</commit_message>
<xml_diff>
--- a/static/grants/2017UnmetNeeds/UnmetNeedsProposalNarrative.docx
+++ b/static/grants/2017UnmetNeeds/UnmetNeedsProposalNarrative.docx
@@ -9,8 +9,6 @@
         <w:widowControl/>
         <w:jc w:val="center"/>
       </w:pPr>
-      <w:bookmarkStart w:id="0" w:name="_GoBack"/>
-      <w:bookmarkEnd w:id="0"/>
       <w:r>
         <w:rPr>
           <w:rFonts w:ascii="Times New Roman" w:eastAsia="Times New Roman" w:hAnsi="Times New Roman" w:cs="Times New Roman"/>
@@ -4285,7 +4283,16 @@
           <w:szCs w:val="24"/>
         </w:rPr>
         <w:tab/>
-        <w:t>___ Substance Abuse</w:t>
+        <w:t xml:space="preserve">___ Substance </w:t>
+      </w:r>
+      <w:r>
+        <w:rPr>
+          <w:rFonts w:ascii="Times New Roman" w:hAnsi="Times New Roman" w:cs="Times New Roman"/>
+          <w:color w:val="auto"/>
+          <w:sz w:val="24"/>
+          <w:szCs w:val="24"/>
+        </w:rPr>
+        <w:t>Use disorder</w:t>
       </w:r>
       <w:r>
         <w:rPr>
@@ -8892,7 +8899,27 @@
                 <w:sz w:val="24"/>
                 <w:szCs w:val="24"/>
               </w:rPr>
-              <w:t>complete objectives for each additional direct service being provided by the program or collaborative partner.  Additional direct services include group support, therapy, and substance abuse counseling.  Each child abuse and impaired driving applicant</w:t>
+              <w:t xml:space="preserve">complete objectives for each additional direct service being provided by the program or collaborative partner.  Additional direct services include group support, therapy, and substance </w:t>
+            </w:r>
+            <w:bookmarkStart w:id="0" w:name="_GoBack"/>
+            <w:r>
+              <w:rPr>
+                <w:rFonts w:ascii="Times New Roman" w:hAnsi="Times New Roman" w:cs="Times New Roman"/>
+                <w:i/>
+                <w:sz w:val="24"/>
+                <w:szCs w:val="24"/>
+              </w:rPr>
+              <w:t>use disorder</w:t>
+            </w:r>
+            <w:bookmarkEnd w:id="0"/>
+            <w:r>
+              <w:rPr>
+                <w:rFonts w:ascii="Times New Roman" w:hAnsi="Times New Roman" w:cs="Times New Roman"/>
+                <w:i/>
+                <w:sz w:val="24"/>
+                <w:szCs w:val="24"/>
+              </w:rPr>
+              <w:t xml:space="preserve"> counseling.  Each child abuse and impaired driving applicant</w:t>
             </w:r>
             <w:r>
               <w:rPr>
@@ -9151,33 +9178,67 @@
                 <w:szCs w:val="24"/>
                 <w:u w:val="single"/>
               </w:rPr>
-              <w:t>If providing substance abuse counseling:</w:t>
-            </w:r>
-          </w:p>
-          <w:p>
-            <w:pPr>
-              <w:rPr>
-                <w:rFonts w:ascii="Times New Roman" w:hAnsi="Times New Roman" w:cs="Times New Roman"/>
-                <w:sz w:val="24"/>
-                <w:szCs w:val="24"/>
-              </w:rPr>
-            </w:pPr>
-          </w:p>
-          <w:p>
-            <w:pPr>
-              <w:rPr>
-                <w:rFonts w:ascii="Times New Roman" w:hAnsi="Times New Roman" w:cs="Times New Roman"/>
-                <w:sz w:val="24"/>
-                <w:szCs w:val="24"/>
-              </w:rPr>
-            </w:pPr>
-            <w:r>
-              <w:rPr>
-                <w:rFonts w:ascii="Times New Roman" w:hAnsi="Times New Roman" w:cs="Times New Roman"/>
-                <w:sz w:val="24"/>
-                <w:szCs w:val="24"/>
-              </w:rPr>
-              <w:t># _____ clients will receive substance abuse counseling</w:t>
+              <w:t xml:space="preserve">If providing substance </w:t>
+            </w:r>
+            <w:r>
+              <w:rPr>
+                <w:rFonts w:ascii="Times New Roman" w:hAnsi="Times New Roman" w:cs="Times New Roman"/>
+                <w:sz w:val="24"/>
+                <w:szCs w:val="24"/>
+                <w:u w:val="single"/>
+              </w:rPr>
+              <w:t>use disorder</w:t>
+            </w:r>
+            <w:r>
+              <w:rPr>
+                <w:rFonts w:ascii="Times New Roman" w:hAnsi="Times New Roman" w:cs="Times New Roman"/>
+                <w:sz w:val="24"/>
+                <w:szCs w:val="24"/>
+                <w:u w:val="single"/>
+              </w:rPr>
+              <w:t xml:space="preserve"> counseling:</w:t>
+            </w:r>
+          </w:p>
+          <w:p>
+            <w:pPr>
+              <w:rPr>
+                <w:rFonts w:ascii="Times New Roman" w:hAnsi="Times New Roman" w:cs="Times New Roman"/>
+                <w:sz w:val="24"/>
+                <w:szCs w:val="24"/>
+              </w:rPr>
+            </w:pPr>
+          </w:p>
+          <w:p>
+            <w:pPr>
+              <w:rPr>
+                <w:rFonts w:ascii="Times New Roman" w:hAnsi="Times New Roman" w:cs="Times New Roman"/>
+                <w:sz w:val="24"/>
+                <w:szCs w:val="24"/>
+              </w:rPr>
+            </w:pPr>
+            <w:r>
+              <w:rPr>
+                <w:rFonts w:ascii="Times New Roman" w:hAnsi="Times New Roman" w:cs="Times New Roman"/>
+                <w:sz w:val="24"/>
+                <w:szCs w:val="24"/>
+              </w:rPr>
+              <w:t xml:space="preserve"># _____ clients will receive substance </w:t>
+            </w:r>
+            <w:r>
+              <w:rPr>
+                <w:rFonts w:ascii="Times New Roman" w:hAnsi="Times New Roman" w:cs="Times New Roman"/>
+                <w:sz w:val="24"/>
+                <w:szCs w:val="24"/>
+              </w:rPr>
+              <w:t>use disorder</w:t>
+            </w:r>
+            <w:r>
+              <w:rPr>
+                <w:rFonts w:ascii="Times New Roman" w:hAnsi="Times New Roman" w:cs="Times New Roman"/>
+                <w:sz w:val="24"/>
+                <w:szCs w:val="24"/>
+              </w:rPr>
+              <w:t xml:space="preserve"> counseling</w:t>
             </w:r>
             <w:r>
               <w:rPr>
@@ -9216,7 +9277,23 @@
                 <w:sz w:val="24"/>
                 <w:szCs w:val="24"/>
               </w:rPr>
-              <w:t># of clients provided with substance abuse counseling</w:t>
+              <w:t xml:space="preserve"># of clients provided with substance </w:t>
+            </w:r>
+            <w:r>
+              <w:rPr>
+                <w:rFonts w:ascii="Times New Roman" w:hAnsi="Times New Roman" w:cs="Times New Roman"/>
+                <w:sz w:val="24"/>
+                <w:szCs w:val="24"/>
+              </w:rPr>
+              <w:t>use disorder</w:t>
+            </w:r>
+            <w:r>
+              <w:rPr>
+                <w:rFonts w:ascii="Times New Roman" w:hAnsi="Times New Roman" w:cs="Times New Roman"/>
+                <w:sz w:val="24"/>
+                <w:szCs w:val="24"/>
+              </w:rPr>
+              <w:t xml:space="preserve"> counseling</w:t>
             </w:r>
             <w:r>
               <w:rPr>
@@ -9250,7 +9327,23 @@
                 <w:sz w:val="24"/>
                 <w:szCs w:val="24"/>
               </w:rPr>
-              <w:t># of substance abuse counse</w:t>
+              <w:t xml:space="preserve"># of substance </w:t>
+            </w:r>
+            <w:r>
+              <w:rPr>
+                <w:rFonts w:ascii="Times New Roman" w:hAnsi="Times New Roman" w:cs="Times New Roman"/>
+                <w:sz w:val="24"/>
+                <w:szCs w:val="24"/>
+              </w:rPr>
+              <w:t>use disorder</w:t>
+            </w:r>
+            <w:r>
+              <w:rPr>
+                <w:rFonts w:ascii="Times New Roman" w:hAnsi="Times New Roman" w:cs="Times New Roman"/>
+                <w:sz w:val="24"/>
+                <w:szCs w:val="24"/>
+              </w:rPr>
+              <w:t xml:space="preserve"> counse</w:t>
             </w:r>
             <w:r>
               <w:rPr>
@@ -9600,7 +9693,7 @@
         <w:rFonts w:ascii="Times New Roman" w:hAnsi="Times New Roman" w:cs="Times New Roman"/>
         <w:noProof/>
       </w:rPr>
-      <w:t>6</w:t>
+      <w:t>11</w:t>
     </w:r>
     <w:r>
       <w:rPr>
@@ -12846,7 +12939,7 @@
 </file>
 
 <file path=customXml/itemProps1.xml><?xml version="1.0" encoding="utf-8"?>
-<ds:datastoreItem xmlns:ds="http://schemas.openxmlformats.org/officeDocument/2006/customXml" ds:itemID="{EE5CDF84-473F-4BFC-A0E7-B966DE6BD323}">
+<ds:datastoreItem xmlns:ds="http://schemas.openxmlformats.org/officeDocument/2006/customXml" ds:itemID="{E19F4382-C632-4CF8-BBE3-DA66A1281147}">
   <ds:schemaRefs>
     <ds:schemaRef ds:uri="http://schemas.openxmlformats.org/officeDocument/2006/bibliography"/>
   </ds:schemaRefs>

</xml_diff>